<commit_message>
Created PWSExamplePlaylist_2.xml and updated PWS changes document
Created \\code\Resources\PWSExamplePlaylist_2.xml
Updated PWS V0.5 to V0.9 Changes.docx appropiately
</commit_message>
<xml_diff>
--- a/Documents/PWS/PWS V0.5 to V0.9 Changes.docx
+++ b/Documents/PWS/PWS V0.5 to V0.9 Changes.docx
@@ -129,10 +129,13 @@
       </w:r>
       <w:proofErr w:type="spellEnd"/>
       <w:r>
-        <w:t>” Change of type – string to int</w:t>
-      </w:r>
-      <w:bookmarkStart w:id="0" w:name="_GoBack"/>
-      <w:bookmarkEnd w:id="0"/>
+        <w:t xml:space="preserve">” Change of type – string to </w:t>
+      </w:r>
+      <w:proofErr w:type="spellStart"/>
+      <w:r>
+        <w:t>int</w:t>
+      </w:r>
+      <w:proofErr w:type="spellEnd"/>
     </w:p>
     <w:p>
       <w:pPr>
@@ -1104,6 +1107,8 @@
       <w:r>
         <w:t>int</w:t>
       </w:r>
+      <w:bookmarkStart w:id="0" w:name="_GoBack"/>
+      <w:bookmarkEnd w:id="0"/>
       <w:proofErr w:type="spellEnd"/>
     </w:p>
     <w:p>

</xml_diff>